<commit_message>
[Document] Update Study plan and work permit
</commit_message>
<xml_diff>
--- a/Personal Document/StudyPlan/StudyPlan_Nam.docx
+++ b/Personal Document/StudyPlan/StudyPlan_Nam.docx
@@ -14,7 +14,6 @@
           <w:lang w:bidi="ar"/>
         </w:rPr>
       </w:pPr>
-      <w:bookmarkStart w:id="0" w:name="_GoBack"/>
       <w:r>
         <w:rPr>
           <w:rFonts w:hint="default" w:ascii="Cambria" w:hAnsi="Cambria" w:eastAsia="Times New Roman" w:cs="Cambria"/>
@@ -128,7 +127,25 @@
           <w:szCs w:val="26"/>
           <w:lang w:bidi="ar"/>
         </w:rPr>
-        <w:t>After graduating from Ho Chi Minh University of Technology and Education, I have been working for 3 years. Currently I</w:t>
+        <w:t>After graduating from Ho Chi Minh University of Technology and Education</w:t>
+      </w:r>
+      <w:r>
+        <w:rPr>
+          <w:rFonts w:hint="default" w:ascii="Cambria" w:hAnsi="Cambria" w:eastAsia="Times New Roman" w:cs="Cambria"/>
+          <w:sz w:val="26"/>
+          <w:szCs w:val="26"/>
+          <w:lang w:val="en-US" w:bidi="ar"/>
+        </w:rPr>
+        <w:t xml:space="preserve"> with GPA 7.68 and 2 times received scholarship</w:t>
+      </w:r>
+      <w:r>
+        <w:rPr>
+          <w:rFonts w:hint="default" w:ascii="Cambria" w:hAnsi="Cambria" w:eastAsia="Times New Roman" w:cs="Cambria"/>
+          <w:sz w:val="26"/>
+          <w:szCs w:val="26"/>
+          <w:lang w:bidi="ar"/>
+        </w:rPr>
+        <w:t>, I have been working for 3 years. Currently I</w:t>
       </w:r>
       <w:r>
         <w:rPr>
@@ -447,25 +464,7 @@
           <w:szCs w:val="26"/>
           <w:lang w:bidi="ar"/>
         </w:rPr>
-        <w:t>Having already obtained a Bachelor Degree of Mechatronics</w:t>
-      </w:r>
-      <w:r>
-        <w:rPr>
-          <w:rFonts w:hint="default" w:ascii="Cambria" w:hAnsi="Cambria" w:eastAsia="Times New Roman" w:cs="Cambria"/>
-          <w:sz w:val="26"/>
-          <w:szCs w:val="26"/>
-          <w:lang w:val="en-US" w:bidi="ar"/>
-        </w:rPr>
-        <w:t xml:space="preserve"> with GPA 7.68</w:t>
-      </w:r>
-      <w:r>
-        <w:rPr>
-          <w:rFonts w:hint="default" w:ascii="Cambria" w:hAnsi="Cambria" w:eastAsia="Times New Roman" w:cs="Cambria"/>
-          <w:sz w:val="26"/>
-          <w:szCs w:val="26"/>
-          <w:lang w:bidi="ar"/>
-        </w:rPr>
-        <w:t xml:space="preserve">, I decided to apply to study a diploma instead of a bachelor degree. In college programs </w:t>
+        <w:t xml:space="preserve">Having already obtained a Bachelor Degree of Mechatronics, I decided to apply to study a diploma instead of a bachelor degree. In college programs </w:t>
       </w:r>
       <w:r>
         <w:rPr>
@@ -931,20 +930,7 @@
           <w:highlight w:val="none"/>
           <w:lang w:val="en-US" w:bidi="ar"/>
         </w:rPr>
-        <w:t xml:space="preserve">500 CAD. </w:t>
-      </w:r>
-      <w:r>
-        <w:rPr>
-          <w:rFonts w:hint="default" w:ascii="Cambria" w:hAnsi="Cambria" w:eastAsia="Times New Roman" w:cs="Cambria"/>
-          <w:i w:val="0"/>
-          <w:iCs w:val="0"/>
-          <w:color w:val="auto"/>
-          <w:sz w:val="26"/>
-          <w:szCs w:val="26"/>
-          <w:highlight w:val="none"/>
-          <w:lang w:val="en-US" w:bidi="ar"/>
-        </w:rPr>
-        <w:t>Beside that, I own a real estate under my name used as emergency fund and its value is approximately $60,000 CAD.</w:t>
+        <w:t>500 CAD. Beside that, I own a real estate under my name used as emergency fund and its value is approximately $60,000 CAD.</w:t>
       </w:r>
     </w:p>
     <w:p>
@@ -1064,6 +1050,24 @@
           <w:szCs w:val="26"/>
           <w:lang w:val="en-US"/>
         </w:rPr>
+        <w:t xml:space="preserve"> in order to </w:t>
+      </w:r>
+      <w:r>
+        <w:rPr>
+          <w:rFonts w:hint="default" w:ascii="Cambria" w:hAnsi="Cambria" w:eastAsia="Times New Roman" w:cs="Cambria"/>
+          <w:sz w:val="26"/>
+          <w:szCs w:val="26"/>
+          <w:lang w:val="en-US" w:bidi="ar"/>
+        </w:rPr>
+        <w:t>support my life such as cooking, housework while I study. I love the foods which are made by her, especially Vietnamese traditional cuisine by virtue of I would take time to get familiar with Canadian taste</w:t>
+      </w:r>
+      <w:r>
+        <w:rPr>
+          <w:rFonts w:hint="default" w:ascii="Cambria" w:hAnsi="Cambria" w:eastAsia="SimSun" w:cs="Cambria"/>
+          <w:sz w:val="26"/>
+          <w:szCs w:val="26"/>
+          <w:lang w:val="en-US"/>
+        </w:rPr>
         <w:t xml:space="preserve">. </w:t>
       </w:r>
       <w:r>
@@ -1098,33 +1102,24 @@
           <w:szCs w:val="26"/>
           <w:lang w:val="en-US"/>
         </w:rPr>
-        <w:t xml:space="preserve"> without working, however my wife doesn’t want to stay at home all day. </w:t>
-      </w:r>
-      <w:r>
-        <w:rPr>
-          <w:rFonts w:hint="default" w:ascii="Cambria" w:hAnsi="Cambria" w:eastAsia="SimSun" w:cs="Cambria"/>
-          <w:sz w:val="26"/>
-          <w:szCs w:val="26"/>
-        </w:rPr>
-        <w:t>She would like to work to gain valuable “Canadian experience”</w:t>
-      </w:r>
-      <w:r>
-        <w:rPr>
-          <w:rFonts w:hint="default" w:ascii="Cambria" w:hAnsi="Cambria" w:eastAsia="SimSun" w:cs="Cambria"/>
-          <w:sz w:val="26"/>
-          <w:szCs w:val="26"/>
-          <w:lang w:val="en-US"/>
-        </w:rPr>
-        <w:t xml:space="preserve"> </w:t>
-      </w:r>
-      <w:r>
-        <w:rPr>
-          <w:rFonts w:hint="default" w:ascii="Cambria" w:hAnsi="Cambria" w:eastAsia="Times New Roman" w:cs="Cambria"/>
-          <w:sz w:val="26"/>
-          <w:szCs w:val="26"/>
-          <w:lang w:val="en-US" w:bidi="ar"/>
-        </w:rPr>
-        <w:t xml:space="preserve">and support my life such as cooking, housework while I study. </w:t>
+        <w:t xml:space="preserve"> without working, however she doesn’t want to stay at home all day. </w:t>
+      </w:r>
+      <w:r>
+        <w:rPr>
+          <w:rFonts w:hint="default" w:ascii="Cambria" w:hAnsi="Cambria" w:eastAsia="SimSun" w:cs="Cambria"/>
+          <w:sz w:val="26"/>
+          <w:szCs w:val="26"/>
+        </w:rPr>
+        <w:t>She would like to work to gain valuable Canadian experience</w:t>
+      </w:r>
+      <w:r>
+        <w:rPr>
+          <w:rFonts w:hint="default" w:ascii="Cambria" w:hAnsi="Cambria" w:eastAsia="Times New Roman" w:cs="Cambria"/>
+          <w:sz w:val="26"/>
+          <w:szCs w:val="26"/>
+          <w:lang w:val="en-US" w:bidi="ar"/>
+        </w:rPr>
+        <w:t xml:space="preserve">. </w:t>
       </w:r>
       <w:r>
         <w:rPr>
@@ -1157,24 +1152,7 @@
           <w:sz w:val="26"/>
           <w:szCs w:val="26"/>
         </w:rPr>
-        <w:t xml:space="preserve">I have done searches for accommodation however we are not going to settle for any accommodation before we see it in person. Therefore we are going to book a hotel room to stay for the first few days we arrive in </w:t>
-      </w:r>
-      <w:r>
-        <w:rPr>
-          <w:rFonts w:hint="default" w:ascii="Cambria" w:hAnsi="Cambria" w:eastAsia="SimSun" w:cs="Cambria"/>
-          <w:sz w:val="26"/>
-          <w:szCs w:val="26"/>
-          <w:lang w:val="en-US"/>
-        </w:rPr>
-        <w:t>Ottawa</w:t>
-      </w:r>
-      <w:r>
-        <w:rPr>
-          <w:rFonts w:hint="default" w:ascii="Cambria" w:hAnsi="Cambria" w:eastAsia="SimSun" w:cs="Cambria"/>
-          <w:sz w:val="26"/>
-          <w:szCs w:val="26"/>
-        </w:rPr>
-        <w:t xml:space="preserve">. As my course starts on the </w:t>
+        <w:t xml:space="preserve">As my course starts on the </w:t>
       </w:r>
       <w:r>
         <w:rPr>
@@ -1226,16 +1204,146 @@
           <w:sz w:val="26"/>
           <w:szCs w:val="26"/>
         </w:rPr>
-        <w:t xml:space="preserve">2018, we hope we can get the visas and come to Canada on the </w:t>
-      </w:r>
-      <w:r>
-        <w:rPr>
-          <w:rFonts w:hint="default" w:ascii="Cambria" w:hAnsi="Cambria" w:eastAsia="SimSun" w:cs="Cambria"/>
-          <w:sz w:val="26"/>
-          <w:szCs w:val="26"/>
-          <w:lang w:val="en-US"/>
-        </w:rPr>
-        <w:t>25</w:t>
+        <w:t xml:space="preserve">2018, </w:t>
+      </w:r>
+      <w:r>
+        <w:rPr>
+          <w:rFonts w:hint="default" w:ascii="Cambria" w:hAnsi="Cambria" w:eastAsia="SimSun" w:cs="Cambria"/>
+          <w:sz w:val="26"/>
+          <w:szCs w:val="26"/>
+          <w:lang w:val="en-US"/>
+        </w:rPr>
+        <w:t xml:space="preserve">we have a plan to explore Ottawa where we will live next 2 years and find accommodation to settle in as a reason of </w:t>
+      </w:r>
+      <w:r>
+        <w:rPr>
+          <w:rFonts w:hint="default" w:ascii="Cambria" w:hAnsi="Cambria" w:eastAsia="SimSun" w:cs="Cambria"/>
+          <w:sz w:val="26"/>
+          <w:szCs w:val="26"/>
+        </w:rPr>
+        <w:t xml:space="preserve">I have done </w:t>
+      </w:r>
+      <w:r>
+        <w:rPr>
+          <w:rFonts w:hint="default" w:ascii="Cambria" w:hAnsi="Cambria" w:eastAsia="SimSun" w:cs="Cambria"/>
+          <w:sz w:val="26"/>
+          <w:szCs w:val="26"/>
+          <w:lang w:val="en-US"/>
+        </w:rPr>
+        <w:t xml:space="preserve">many </w:t>
+      </w:r>
+      <w:r>
+        <w:rPr>
+          <w:rFonts w:hint="default" w:ascii="Cambria" w:hAnsi="Cambria" w:eastAsia="SimSun" w:cs="Cambria"/>
+          <w:sz w:val="26"/>
+          <w:szCs w:val="26"/>
+        </w:rPr>
+        <w:t>searches</w:t>
+      </w:r>
+      <w:r>
+        <w:rPr>
+          <w:rFonts w:hint="default" w:ascii="Cambria" w:hAnsi="Cambria" w:eastAsia="SimSun" w:cs="Cambria"/>
+          <w:sz w:val="26"/>
+          <w:szCs w:val="26"/>
+          <w:lang w:val="en-US"/>
+        </w:rPr>
+        <w:t xml:space="preserve"> about</w:t>
+      </w:r>
+      <w:r>
+        <w:rPr>
+          <w:rFonts w:hint="default" w:ascii="Cambria" w:hAnsi="Cambria" w:eastAsia="SimSun" w:cs="Cambria"/>
+          <w:sz w:val="26"/>
+          <w:szCs w:val="26"/>
+        </w:rPr>
+        <w:t xml:space="preserve"> </w:t>
+      </w:r>
+      <w:r>
+        <w:rPr>
+          <w:rFonts w:hint="default" w:ascii="Cambria" w:hAnsi="Cambria" w:eastAsia="SimSun" w:cs="Cambria"/>
+          <w:sz w:val="26"/>
+          <w:szCs w:val="26"/>
+          <w:lang w:val="en-US"/>
+        </w:rPr>
+        <w:t>room</w:t>
+      </w:r>
+      <w:bookmarkStart w:id="0" w:name="_GoBack"/>
+      <w:bookmarkEnd w:id="0"/>
+      <w:r>
+        <w:rPr>
+          <w:rFonts w:hint="default" w:ascii="Cambria" w:hAnsi="Cambria" w:eastAsia="SimSun" w:cs="Cambria"/>
+          <w:sz w:val="26"/>
+          <w:szCs w:val="26"/>
+          <w:lang w:val="en-US"/>
+        </w:rPr>
+        <w:t xml:space="preserve"> for rent, </w:t>
+      </w:r>
+      <w:r>
+        <w:rPr>
+          <w:rFonts w:hint="default" w:ascii="Cambria" w:hAnsi="Cambria" w:eastAsia="SimSun" w:cs="Cambria"/>
+          <w:sz w:val="26"/>
+          <w:szCs w:val="26"/>
+        </w:rPr>
+        <w:t xml:space="preserve">however we are not going to </w:t>
+      </w:r>
+      <w:r>
+        <w:rPr>
+          <w:rFonts w:hint="default" w:ascii="Cambria" w:hAnsi="Cambria" w:eastAsia="SimSun" w:cs="Cambria"/>
+          <w:sz w:val="26"/>
+          <w:szCs w:val="26"/>
+          <w:lang w:val="en-US"/>
+        </w:rPr>
+        <w:t xml:space="preserve">make deposit </w:t>
+      </w:r>
+      <w:r>
+        <w:rPr>
+          <w:rFonts w:hint="default" w:ascii="Cambria" w:hAnsi="Cambria" w:eastAsia="SimSun" w:cs="Cambria"/>
+          <w:sz w:val="26"/>
+          <w:szCs w:val="26"/>
+        </w:rPr>
+        <w:t xml:space="preserve">before we see it in person. Therefore we are going to book a hotel room to stay for the first few days we arrive in </w:t>
+      </w:r>
+      <w:r>
+        <w:rPr>
+          <w:rFonts w:hint="default" w:ascii="Cambria" w:hAnsi="Cambria" w:eastAsia="SimSun" w:cs="Cambria"/>
+          <w:sz w:val="26"/>
+          <w:szCs w:val="26"/>
+          <w:lang w:val="en-US"/>
+        </w:rPr>
+        <w:t xml:space="preserve">Ottawa, so </w:t>
+      </w:r>
+      <w:r>
+        <w:rPr>
+          <w:rFonts w:hint="default" w:ascii="Cambria" w:hAnsi="Cambria" w:eastAsia="SimSun" w:cs="Cambria"/>
+          <w:sz w:val="26"/>
+          <w:szCs w:val="26"/>
+        </w:rPr>
+        <w:t xml:space="preserve">we hope we can get the visas and come to Canada </w:t>
+      </w:r>
+      <w:r>
+        <w:rPr>
+          <w:rFonts w:hint="default" w:ascii="Cambria" w:hAnsi="Cambria" w:eastAsia="SimSun" w:cs="Cambria"/>
+          <w:sz w:val="26"/>
+          <w:szCs w:val="26"/>
+          <w:lang w:val="en-US"/>
+        </w:rPr>
+        <w:t xml:space="preserve">before </w:t>
+      </w:r>
+      <w:r>
+        <w:rPr>
+          <w:rFonts w:hint="default" w:ascii="Cambria" w:hAnsi="Cambria" w:eastAsia="SimSun" w:cs="Cambria"/>
+          <w:sz w:val="26"/>
+          <w:szCs w:val="26"/>
+        </w:rPr>
+        <w:t xml:space="preserve">the </w:t>
+      </w:r>
+      <w:r>
+        <w:rPr>
+          <w:rFonts w:hint="default" w:ascii="Cambria" w:hAnsi="Cambria" w:eastAsia="SimSun" w:cs="Cambria"/>
+          <w:sz w:val="26"/>
+          <w:szCs w:val="26"/>
+          <w:lang w:val="en-US"/>
+        </w:rPr>
+        <w:t>15</w:t>
       </w:r>
       <w:r>
         <w:rPr>
@@ -1253,33 +1361,6 @@
           <w:sz w:val="26"/>
           <w:szCs w:val="26"/>
         </w:rPr>
-        <w:t xml:space="preserve"> or </w:t>
-      </w:r>
-      <w:r>
-        <w:rPr>
-          <w:rFonts w:hint="default" w:ascii="Cambria" w:hAnsi="Cambria" w:eastAsia="SimSun" w:cs="Cambria"/>
-          <w:sz w:val="26"/>
-          <w:szCs w:val="26"/>
-          <w:lang w:val="en-US"/>
-        </w:rPr>
-        <w:t>26</w:t>
-      </w:r>
-      <w:r>
-        <w:rPr>
-          <w:rFonts w:hint="default" w:ascii="Cambria" w:hAnsi="Cambria" w:eastAsia="SimSun" w:cs="Cambria"/>
-          <w:sz w:val="26"/>
-          <w:szCs w:val="26"/>
-          <w:vertAlign w:val="superscript"/>
-          <w:lang w:val="en-US"/>
-        </w:rPr>
-        <w:t>th</w:t>
-      </w:r>
-      <w:r>
-        <w:rPr>
-          <w:rFonts w:hint="default" w:ascii="Cambria" w:hAnsi="Cambria" w:eastAsia="SimSun" w:cs="Cambria"/>
-          <w:sz w:val="26"/>
-          <w:szCs w:val="26"/>
-        </w:rPr>
         <w:t xml:space="preserve"> </w:t>
       </w:r>
       <w:r>
@@ -1289,15 +1370,7 @@
           <w:szCs w:val="26"/>
           <w:lang w:val="en-US"/>
         </w:rPr>
-        <w:t>in April</w:t>
-      </w:r>
-      <w:r>
-        <w:rPr>
-          <w:rFonts w:hint="default" w:ascii="Cambria" w:hAnsi="Cambria" w:eastAsia="SimSun" w:cs="Cambria"/>
-          <w:sz w:val="26"/>
-          <w:szCs w:val="26"/>
-        </w:rPr>
-        <w:t>.</w:t>
+        <w:t>in April.</w:t>
       </w:r>
     </w:p>
     <w:p>
@@ -1453,7 +1526,6 @@
         </w:rPr>
       </w:pPr>
     </w:p>
-    <w:bookmarkEnd w:id="0"/>
     <w:sectPr>
       <w:pgSz w:w="12240" w:h="15840"/>
       <w:pgMar w:top="1440" w:right="1440" w:bottom="1440" w:left="1440" w:header="720" w:footer="720" w:gutter="0"/>

</xml_diff>